<commit_message>
doc edited (metrics update)
</commit_message>
<xml_diff>
--- a/ml-fin.docx
+++ b/ml-fin.docx
@@ -38,7 +38,7 @@
           <w:bCs/>
           <w:lang w:val="en-US"/>
         </w:rPr>
-        <w:t xml:space="preserve">Martin </w:t>
+        <w:t xml:space="preserve">Martin Pažický, Roman </w:t>
       </w:r>
       <w:proofErr w:type="spellStart"/>
       <w:r>
@@ -47,17 +47,9 @@
           <w:bCs/>
           <w:lang w:val="en-US"/>
         </w:rPr>
-        <w:t>Pažický</w:t>
+        <w:t>Berešík</w:t>
       </w:r>
       <w:proofErr w:type="spellEnd"/>
-      <w:r>
-        <w:rPr>
-          <w:b/>
-          <w:bCs/>
-          <w:lang w:val="en-US"/>
-        </w:rPr>
-        <w:t>, Roman Berešík</w:t>
-      </w:r>
     </w:p>
     <w:p>
       <w:pPr>
@@ -116,35 +108,7 @@
         <w:rPr>
           <w:lang w:val="en-US"/>
         </w:rPr>
-        <w:t xml:space="preserve">Customer churn is defined as the inclination of customers to stop using or purchasing a company’s product </w:t>
-      </w:r>
-      <w:proofErr w:type="gramStart"/>
-      <w:r>
-        <w:rPr>
-          <w:lang w:val="en-US"/>
-        </w:rPr>
-        <w:t>in a given</w:t>
-      </w:r>
-      <w:proofErr w:type="gramEnd"/>
-      <w:r>
-        <w:rPr>
-          <w:lang w:val="en-US"/>
-        </w:rPr>
-        <w:t xml:space="preserve"> time period. It is a common measure of lost customers. Companies have started to realize that they should </w:t>
-      </w:r>
-      <w:proofErr w:type="gramStart"/>
-      <w:r>
-        <w:rPr>
-          <w:lang w:val="en-US"/>
-        </w:rPr>
-        <w:t>make an effort</w:t>
-      </w:r>
-      <w:proofErr w:type="gramEnd"/>
-      <w:r>
-        <w:rPr>
-          <w:lang w:val="en-US"/>
-        </w:rPr>
-        <w:t xml:space="preserve"> not only to seek new customers, but also to retain the existing ones.</w:t>
+        <w:t>Customer churn is defined as the inclination of customers to stop using or purchasing a company’s product in a given time period. It is a common measure of lost customers. Companies have started to realize that they should make an effort not only to seek new customers, but also to retain the existing ones.</w:t>
       </w:r>
       <w:r>
         <w:rPr>
@@ -380,21 +344,7 @@
         <w:rPr>
           <w:lang w:val="en-US"/>
         </w:rPr>
-        <w:t xml:space="preserve">Researchers have also </w:t>
-      </w:r>
-      <w:proofErr w:type="gramStart"/>
-      <w:r>
-        <w:rPr>
-          <w:lang w:val="en-US"/>
-        </w:rPr>
-        <w:t>looked into</w:t>
-      </w:r>
-      <w:proofErr w:type="gramEnd"/>
-      <w:r>
-        <w:rPr>
-          <w:lang w:val="en-US"/>
-        </w:rPr>
-        <w:t xml:space="preserve"> using neural networks in addition to conventional machine learning methods to solve this issue. A multi-layer perceptron (MLP) for instance, was used to forecast client attrition in a banking environment </w:t>
+        <w:t xml:space="preserve">Researchers have also looked into using neural networks in addition to conventional machine learning methods to solve this issue. A multi-layer perceptron (MLP) for instance, was used to forecast client attrition in a banking environment </w:t>
       </w:r>
       <w:sdt>
         <w:sdtPr>
@@ -2202,23 +2152,7 @@
                 <w:szCs w:val="24"/>
                 <w:lang w:val="en-US"/>
               </w:rPr>
-              <w:t xml:space="preserve">Change in the </w:t>
-            </w:r>
-            <w:proofErr w:type="gramStart"/>
-            <w:r>
-              <w:rPr>
-                <w:szCs w:val="24"/>
-                <w:lang w:val="en-US"/>
-              </w:rPr>
-              <w:t>amount</w:t>
-            </w:r>
-            <w:proofErr w:type="gramEnd"/>
-            <w:r>
-              <w:rPr>
-                <w:szCs w:val="24"/>
-                <w:lang w:val="en-US"/>
-              </w:rPr>
-              <w:t xml:space="preserve"> of transactions</w:t>
+              <w:t>Change in the amount of transactions</w:t>
             </w:r>
           </w:p>
         </w:tc>
@@ -2666,21 +2600,7 @@
         <w:rPr>
           <w:lang w:val="en-US"/>
         </w:rPr>
-        <w:t xml:space="preserve">methods </w:t>
-      </w:r>
-      <w:proofErr w:type="gramStart"/>
-      <w:r>
-        <w:rPr>
-          <w:lang w:val="en-US"/>
-        </w:rPr>
-        <w:t>in order to</w:t>
-      </w:r>
-      <w:proofErr w:type="gramEnd"/>
-      <w:r>
-        <w:rPr>
-          <w:lang w:val="en-US"/>
-        </w:rPr>
-        <w:t xml:space="preserve"> deal with this situation while training models.</w:t>
+        <w:t>methods in order to deal with this situation while training models.</w:t>
       </w:r>
     </w:p>
     <w:p>
@@ -2982,14 +2902,7 @@
         <w:rPr>
           <w:lang w:val="en-US"/>
         </w:rPr>
-        <w:t xml:space="preserve"> </w:t>
-      </w:r>
-      <w:proofErr w:type="gramStart"/>
-      <w:r>
-        <w:rPr>
-          <w:lang w:val="en-US"/>
-        </w:rPr>
-        <w:t>looked</w:t>
+        <w:t xml:space="preserve"> looked</w:t>
       </w:r>
       <w:r>
         <w:rPr>
@@ -2997,7 +2910,6 @@
         </w:rPr>
         <w:t xml:space="preserve"> into</w:t>
       </w:r>
-      <w:proofErr w:type="gramEnd"/>
       <w:r>
         <w:rPr>
           <w:lang w:val="en-US"/>
@@ -3086,27 +2998,13 @@
         <w:rPr>
           <w:lang w:val="en-US"/>
         </w:rPr>
-        <w:t xml:space="preserve"> </w:t>
-      </w:r>
-      <w:proofErr w:type="gramStart"/>
-      <w:r>
-        <w:rPr>
-          <w:lang w:val="en-US"/>
-        </w:rPr>
-        <w:t>in order</w:t>
-      </w:r>
-      <w:r>
-        <w:rPr>
-          <w:lang w:val="en-US"/>
-        </w:rPr>
-        <w:t xml:space="preserve"> to</w:t>
-      </w:r>
-      <w:proofErr w:type="gramEnd"/>
-      <w:r>
-        <w:rPr>
-          <w:lang w:val="en-US"/>
-        </w:rPr>
-        <w:t xml:space="preserve"> help to portray the difference </w:t>
+        <w:t xml:space="preserve"> in order</w:t>
+      </w:r>
+      <w:r>
+        <w:rPr>
+          <w:lang w:val="en-US"/>
+        </w:rPr>
+        <w:t xml:space="preserve"> to help to portray the difference </w:t>
       </w:r>
       <w:r>
         <w:rPr>
@@ -3341,21 +3239,7 @@
           <w:lang w:val="en-US"/>
         </w:rPr>
         <w:tab/>
-        <w:t xml:space="preserve">The data did not contain any null </w:t>
-      </w:r>
-      <w:proofErr w:type="gramStart"/>
-      <w:r>
-        <w:rPr>
-          <w:lang w:val="en-US"/>
-        </w:rPr>
-        <w:t>values,</w:t>
-      </w:r>
-      <w:proofErr w:type="gramEnd"/>
-      <w:r>
-        <w:rPr>
-          <w:lang w:val="en-US"/>
-        </w:rPr>
-        <w:t xml:space="preserve"> however we noticed that some variables had </w:t>
+        <w:t xml:space="preserve">The data did not contain any null values, however we noticed that some variables had </w:t>
       </w:r>
       <w:r>
         <w:rPr>
@@ -3747,21 +3631,7 @@
         <w:rPr>
           <w:lang w:val="en-US"/>
         </w:rPr>
-        <w:t xml:space="preserve">nearest </w:t>
-      </w:r>
-      <w:proofErr w:type="gramStart"/>
-      <w:r>
-        <w:rPr>
-          <w:lang w:val="en-US"/>
-        </w:rPr>
-        <w:t>neighbors</w:t>
-      </w:r>
-      <w:proofErr w:type="gramEnd"/>
-      <w:r>
-        <w:rPr>
-          <w:lang w:val="en-US"/>
-        </w:rPr>
-        <w:t xml:space="preserve"> algorithm</w:t>
+        <w:t>nearest neighbors algorithm</w:t>
       </w:r>
       <w:r>
         <w:rPr>
@@ -3865,21 +3735,7 @@
         <w:rPr>
           <w:lang w:val="en-US"/>
         </w:rPr>
-        <w:t xml:space="preserve"> As a metric to evaluate the results of different </w:t>
-      </w:r>
-      <w:proofErr w:type="gramStart"/>
-      <w:r>
-        <w:rPr>
-          <w:lang w:val="en-US"/>
-        </w:rPr>
-        <w:t>models</w:t>
-      </w:r>
-      <w:proofErr w:type="gramEnd"/>
-      <w:r>
-        <w:rPr>
-          <w:lang w:val="en-US"/>
-        </w:rPr>
-        <w:t xml:space="preserve"> accuracy was used</w:t>
+        <w:t xml:space="preserve"> As a metric to evaluate the results of different models accuracy was used</w:t>
       </w:r>
       <w:r>
         <w:rPr>
@@ -4070,20 +3926,7 @@
           <w:lang w:val="en-US"/>
         </w:rPr>
         <w:tab/>
-      </w:r>
-      <w:proofErr w:type="gramStart"/>
-      <w:r>
-        <w:rPr>
-          <w:lang w:val="en-US"/>
-        </w:rPr>
-        <w:t>In order to</w:t>
-      </w:r>
-      <w:proofErr w:type="gramEnd"/>
-      <w:r>
-        <w:rPr>
-          <w:lang w:val="en-US"/>
-        </w:rPr>
-        <w:t xml:space="preserve"> use the data for training the selected machine learning models, various data adjustments had to be made. The models are not able to deal with categorical data directly, therefore we needed to transform them to numerical data first</w:t>
+        <w:t>In order to use the data for training the selected machine learning models, various data adjustments had to be made. The models are not able to deal with categorical data directly, therefore we needed to transform them to numerical data first</w:t>
       </w:r>
       <w:r>
         <w:rPr>
@@ -4382,23 +4225,7 @@
                 <w:szCs w:val="24"/>
                 <w:lang w:val="en-US"/>
               </w:rPr>
-              <w:t xml:space="preserve">Uneducated &lt; High School &lt; College &lt; Graduate &lt; </w:t>
-            </w:r>
-            <w:proofErr w:type="gramStart"/>
-            <w:r>
-              <w:rPr>
-                <w:szCs w:val="24"/>
-                <w:lang w:val="en-US"/>
-              </w:rPr>
-              <w:t>Post-Graduate</w:t>
-            </w:r>
-            <w:proofErr w:type="gramEnd"/>
-            <w:r>
-              <w:rPr>
-                <w:szCs w:val="24"/>
-                <w:lang w:val="en-US"/>
-              </w:rPr>
-              <w:t xml:space="preserve"> &lt; Doctorate</w:t>
+              <w:t>Uneducated &lt; High School &lt; College &lt; Graduate &lt; Post-Graduate &lt; Doctorate</w:t>
             </w:r>
           </w:p>
         </w:tc>
@@ -4462,21 +4289,7 @@
         <w:rPr>
           <w:lang w:val="en-US"/>
         </w:rPr>
-        <w:t xml:space="preserve"> This technique has one drawback which is increasing the dimensionality of a dataset, especially if there are categorical variables with </w:t>
-      </w:r>
-      <w:proofErr w:type="gramStart"/>
-      <w:r>
-        <w:rPr>
-          <w:lang w:val="en-US"/>
-        </w:rPr>
-        <w:t>a large number of</w:t>
-      </w:r>
-      <w:proofErr w:type="gramEnd"/>
-      <w:r>
-        <w:rPr>
-          <w:lang w:val="en-US"/>
-        </w:rPr>
-        <w:t xml:space="preserve"> unique categories</w:t>
+        <w:t xml:space="preserve"> This technique has one drawback which is increasing the dimensionality of a dataset, especially if there are categorical variables with a large number of unique categories</w:t>
       </w:r>
       <w:r>
         <w:rPr>
@@ -4611,21 +4424,7 @@
         <w:rPr>
           <w:lang w:val="en-US"/>
         </w:rPr>
-        <w:t xml:space="preserve">To find and handle observations in a dataset that significantly stray from the norm or predicted patterns, outlier detection is a key approach in data analysis. Outliers are data points that are far outside the bulk of observations, and by identifying them, analysts can learn important information about potential abnormalities, errors, or odd behaviors in the data. Outliers can result from </w:t>
-      </w:r>
-      <w:proofErr w:type="gramStart"/>
-      <w:r>
-        <w:rPr>
-          <w:lang w:val="en-US"/>
-        </w:rPr>
-        <w:t>a number of</w:t>
-      </w:r>
-      <w:proofErr w:type="gramEnd"/>
-      <w:r>
-        <w:rPr>
-          <w:lang w:val="en-US"/>
-        </w:rPr>
-        <w:t xml:space="preserve"> things, including incorrect data entry, sensor issues, or actual extraordinary events. By ensuring that data patterns and trends are founded on accurate and representative data, identifying and correcting outliers helps to improve decision-making processes, increase the accuracy and reliability of statistical studies, and prevent biased conclusions.</w:t>
+        <w:t>To find and handle observations in a dataset that significantly stray from the norm or predicted patterns, outlier detection is a key approach in data analysis. Outliers are data points that are far outside the bulk of observations, and by identifying them, analysts can learn important information about potential abnormalities, errors, or odd behaviors in the data. Outliers can result from a number of things, including incorrect data entry, sensor issues, or actual extraordinary events. By ensuring that data patterns and trends are founded on accurate and representative data, identifying and correcting outliers helps to improve decision-making processes, increase the accuracy and reliability of statistical studies, and prevent biased conclusions.</w:t>
       </w:r>
     </w:p>
     <w:p>
@@ -4777,13 +4576,23 @@
         </w:rPr>
         <w:t xml:space="preserve"> feature selection method from </w:t>
       </w:r>
+      <w:proofErr w:type="spellStart"/>
       <w:r>
         <w:rPr>
           <w:i/>
           <w:iCs/>
           <w:lang w:val="en-US"/>
         </w:rPr>
-        <w:t xml:space="preserve">sklearn </w:t>
+        <w:t>sklearn</w:t>
+      </w:r>
+      <w:proofErr w:type="spellEnd"/>
+      <w:r>
+        <w:rPr>
+          <w:i/>
+          <w:iCs/>
+          <w:lang w:val="en-US"/>
+        </w:rPr>
+        <w:t xml:space="preserve"> </w:t>
       </w:r>
       <w:r>
         <w:rPr>
@@ -4907,21 +4716,7 @@
         <w:rPr>
           <w:lang w:val="en-US"/>
         </w:rPr>
-        <w:t xml:space="preserve"> and decided to stick with the features before the drop. We also plotted a chart to be able to better detect the drop visually. The process is </w:t>
-      </w:r>
-      <w:proofErr w:type="gramStart"/>
-      <w:r>
-        <w:rPr>
-          <w:lang w:val="en-US"/>
-        </w:rPr>
-        <w:t>similar to</w:t>
-      </w:r>
-      <w:proofErr w:type="gramEnd"/>
-      <w:r>
-        <w:rPr>
-          <w:lang w:val="en-US"/>
-        </w:rPr>
-        <w:t xml:space="preserve"> finding the best k for k-means using the elbow method. With this method we decided to continue with k </w:t>
+        <w:t xml:space="preserve"> and decided to stick with the features before the drop. We also plotted a chart to be able to better detect the drop visually. The process is similar to finding the best k for k-means using the elbow method. With this method we decided to continue with k </w:t>
       </w:r>
       <w:r>
         <w:rPr>
@@ -5122,6 +4917,12 @@
         </w:rPr>
         <w:t>Focusing on enhancing the F1 metric becomes essential as our dataset is unbalanced (one class having much less occurrences than the other). The F1 score combines recall and precision to provide an impartial assessment of a model's performance. Accuracy alone might be deceiving when dealing with unbalanced datasets since a classifier may obtain high accuracy by only forecasting the majority class and completely disregarding the minority class. We try to balance properly detecting instances from both groups while decreasing false positives and false negatives by giving the F1 metric priority. By taking this method, we can make sure that our model is not biased toward the majority class and that it accurately reflects the characteristics of the minority class, producing classification results that are more accurate and insightful.</w:t>
       </w:r>
+      <w:r>
+        <w:rPr>
+          <w:lang w:val="en-US"/>
+        </w:rPr>
+        <w:t xml:space="preserve"> While focusing on the F1 metric, we will still keep track of other metrics such as accuracy, precision or recall. Recall will be particularly important as it tells us about the rate of false negatives. We want to avoid false negatives in this classification as in this context, it is worse to leave potential churners undetected, than taking action towards satisfied customers.</w:t>
+      </w:r>
     </w:p>
     <w:p>
       <w:pPr>
@@ -5305,6 +5106,7 @@
           <w:noProof/>
           <w:lang w:val="en-US"/>
         </w:rPr>
+        <w:lastRenderedPageBreak/>
         <w:drawing>
           <wp:inline distT="0" distB="0" distL="0" distR="0" wp14:anchorId="689E8127" wp14:editId="23CD9FB8">
             <wp:extent cx="4084674" cy="723963"/>
@@ -5416,7 +5218,6 @@
         <w:rPr>
           <w:lang w:val="en-US"/>
         </w:rPr>
-        <w:lastRenderedPageBreak/>
         <w:t>Multi Layered Perceptron (MLP)</w:t>
       </w:r>
     </w:p>
@@ -5543,38 +5344,22 @@
           <w:iCs/>
           <w:lang w:val="en-US"/>
         </w:rPr>
-        <w:t>i-</w:t>
-      </w:r>
-      <w:proofErr w:type="gramStart"/>
+        <w:t>i-th</w:t>
+      </w:r>
+      <w:proofErr w:type="spellEnd"/>
       <w:r>
         <w:rPr>
           <w:i/>
           <w:iCs/>
           <w:lang w:val="en-US"/>
         </w:rPr>
-        <w:t>th</w:t>
-      </w:r>
-      <w:proofErr w:type="spellEnd"/>
-      <w:r>
-        <w:rPr>
-          <w:i/>
-          <w:iCs/>
-          <w:lang w:val="en-US"/>
-        </w:rPr>
         <w:t xml:space="preserve"> </w:t>
       </w:r>
       <w:r>
         <w:rPr>
           <w:lang w:val="en-US"/>
         </w:rPr>
-        <w:t xml:space="preserve"> hidden</w:t>
-      </w:r>
-      <w:proofErr w:type="gramEnd"/>
-      <w:r>
-        <w:rPr>
-          <w:lang w:val="en-US"/>
-        </w:rPr>
-        <w:t xml:space="preserve"> layer.</w:t>
+        <w:t xml:space="preserve"> hidden layer.</w:t>
       </w:r>
     </w:p>
     <w:p>
@@ -5670,21 +5455,7 @@
           <w:lang w:val="en-US"/>
         </w:rPr>
         <w:tab/>
-        <w:t xml:space="preserve">After these modifications we were able to achieve the best results so far with </w:t>
-      </w:r>
-      <w:proofErr w:type="gramStart"/>
-      <w:r>
-        <w:rPr>
-          <w:lang w:val="en-US"/>
-        </w:rPr>
-        <w:t>F-</w:t>
-      </w:r>
-      <w:proofErr w:type="gramEnd"/>
-      <w:r>
-        <w:rPr>
-          <w:lang w:val="en-US"/>
-        </w:rPr>
-        <w:t>score higher that 86% (see Figure 6).</w:t>
+        <w:t>After these modifications we were able to achieve the best results so far with F-score higher that 86% (see Figure 6).</w:t>
       </w:r>
     </w:p>
     <w:p>
@@ -5843,7 +5614,14 @@
         <w:rPr>
           <w:lang w:val="en-US"/>
         </w:rPr>
-        <w:t xml:space="preserve">An ensemble learning technique called a random forest classifier mixes different decision trees to produce predictions. It is renowned for its adaptability and dependability when handling classification and regression problems. By randomly choosing subsets of attributes and samples from the training dataset, the method creates several decision trees. The input data is individually classified by each decision tree, and the combined outputs of all the trees yield the final forecast. Random forest is a preferred option for many applications because </w:t>
+        <w:t xml:space="preserve">An ensemble learning technique called a random forest classifier mixes different decision trees to produce predictions. It is renowned for its adaptability and dependability when handling classification and regression problems. By randomly choosing subsets of attributes and samples from the training dataset, the method creates several decision trees. The input data is individually classified by each decision tree, </w:t>
+      </w:r>
+      <w:r>
+        <w:rPr>
+          <w:lang w:val="en-US"/>
+        </w:rPr>
+        <w:lastRenderedPageBreak/>
+        <w:t xml:space="preserve">and the combined outputs of all the trees yield the final forecast. Random forest is a preferred option for many applications because </w:t>
       </w:r>
       <w:r>
         <w:rPr>
@@ -5888,14 +5666,7 @@
         <w:rPr>
           <w:lang w:val="en-US"/>
         </w:rPr>
-        <w:t xml:space="preserve">For a random forest classifier, oversampling can be advantageous when working with unbalanced data. Our dataset was rebalanced by oversampling the minority class, resulting in a more representative </w:t>
-      </w:r>
-      <w:r>
-        <w:rPr>
-          <w:lang w:val="en-US"/>
-        </w:rPr>
-        <w:lastRenderedPageBreak/>
-        <w:t>sample size for the classifier to train from. In addition to addressing the issue of class imbalance, this increases the classifier's capacity to correctly categorize instances from both classes.</w:t>
+        <w:t>For a random forest classifier, oversampling can be advantageous when working with unbalanced data. Our dataset was rebalanced by oversampling the minority class, resulting in a more representative sample size for the classifier to train from. In addition to addressing the issue of class imbalance, this increases the classifier's capacity to correctly categorize instances from both classes.</w:t>
       </w:r>
     </w:p>
     <w:p>
@@ -6342,6 +6113,7 @@
         <w:rPr>
           <w:lang w:val="en-US"/>
         </w:rPr>
+        <w:lastRenderedPageBreak/>
         <w:t>Neural Networks with PyTorch</w:t>
       </w:r>
     </w:p>
@@ -6372,7 +6144,6 @@
         <w:rPr>
           <w:lang w:val="en-US"/>
         </w:rPr>
-        <w:lastRenderedPageBreak/>
         <w:t>By implementing our own architecture with PyTorch, we can harness the full potential of deep learning techniques and adapt them to our specific needs, ultimately leading to improved performance and more accurate models.</w:t>
       </w:r>
     </w:p>
@@ -6424,7 +6195,6 @@
         <w:t xml:space="preserve"> - By randomly eliminating some of the neurons during training, or setting them to zero, Dropout is a regularization strategy that aids in preventing overfitting. The </w:t>
       </w:r>
       <w:proofErr w:type="spellStart"/>
-      <w:proofErr w:type="gramStart"/>
       <w:r>
         <w:rPr>
           <w:i/>
@@ -6434,7 +6204,6 @@
         <w:t>nn.Dropout</w:t>
       </w:r>
       <w:proofErr w:type="spellEnd"/>
-      <w:proofErr w:type="gramEnd"/>
       <w:r>
         <w:rPr>
           <w:lang w:val="en-US"/>
@@ -6481,21 +6250,7 @@
         <w:rPr>
           <w:lang w:val="en-US"/>
         </w:rPr>
-        <w:t xml:space="preserve"> is applied prior to the final sigmoid activation, for instance. Dropout encourages the network to acquire more robust and generalizable properties, reducing the model's reliance on </w:t>
-      </w:r>
-      <w:proofErr w:type="gramStart"/>
-      <w:r>
-        <w:rPr>
-          <w:lang w:val="en-US"/>
-        </w:rPr>
-        <w:t>particular neurons</w:t>
-      </w:r>
-      <w:proofErr w:type="gramEnd"/>
-      <w:r>
-        <w:rPr>
-          <w:lang w:val="en-US"/>
-        </w:rPr>
-        <w:t>.</w:t>
+        <w:t xml:space="preserve"> is applied prior to the final sigmoid activation, for instance. Dropout encourages the network to acquire more robust and generalizable properties, reducing the model's reliance on particular neurons.</w:t>
       </w:r>
     </w:p>
     <w:p>
@@ -6682,7 +6437,14 @@
         <w:rPr>
           <w:lang w:val="en-US"/>
         </w:rPr>
-        <w:t xml:space="preserve"> - To enhance convergence and avoid overshooting or becoming stuck in local minima, a learning rate scheduler modifies the learning rate during training. When the loss stops getting better after a specified number of epochs (patience), the learning rate is decreased. The model may converge more quickly and arrive at a </w:t>
+        <w:t xml:space="preserve"> - To enhance convergence and avoid overshooting or becoming stuck in local minima, a learning rate scheduler modifies the learning rate during training. When the loss </w:t>
+      </w:r>
+      <w:r>
+        <w:rPr>
+          <w:lang w:val="en-US"/>
+        </w:rPr>
+        <w:lastRenderedPageBreak/>
+        <w:t xml:space="preserve">stops getting better after a specified number of epochs (patience), the learning rate is decreased. The model may converge more quickly and arrive at a </w:t>
       </w:r>
       <w:r>
         <w:rPr>
@@ -6823,7 +6585,6 @@
           <w:bCs/>
           <w:lang w:val="en-US"/>
         </w:rPr>
-        <w:lastRenderedPageBreak/>
         <w:t>Batch Normalization</w:t>
       </w:r>
       <w:r>
@@ -7129,6 +6890,7 @@
         <w:rPr>
           <w:lang w:val="en-US"/>
         </w:rPr>
+        <w:lastRenderedPageBreak/>
         <w:t>Evaluation</w:t>
       </w:r>
     </w:p>
@@ -7177,14 +6939,7 @@
         <w:rPr>
           <w:lang w:val="en-US"/>
         </w:rPr>
-        <w:t xml:space="preserve">Additionally, Random Forest's effectiveness in unbalanced datasets is influenced by its capacity for feature selection and outlier handling. However, because they need a lot of training data to generalize </w:t>
-      </w:r>
-      <w:r>
-        <w:rPr>
-          <w:lang w:val="en-US"/>
-        </w:rPr>
-        <w:lastRenderedPageBreak/>
-        <w:t>properly, neural networks, despite being strong and capable of learning complex patterns, may suffer with sparse data and unbalanced classes.</w:t>
+        <w:t>Additionally, Random Forest's effectiveness in unbalanced datasets is influenced by its capacity for feature selection and outlier handling. However, because they need a lot of training data to generalize properly, neural networks, despite being strong and capable of learning complex patterns, may suffer with sparse data and unbalanced classes.</w:t>
       </w:r>
     </w:p>
     <w:p>
@@ -8123,16 +7878,8 @@
         <w:rPr>
           <w:lang w:val="en-US"/>
         </w:rPr>
-        <w:t>: Models sorted based on F-</w:t>
-      </w:r>
-      <w:proofErr w:type="gramStart"/>
-      <w:r>
-        <w:rPr>
-          <w:lang w:val="en-US"/>
-        </w:rPr>
-        <w:t>score</w:t>
-      </w:r>
-      <w:proofErr w:type="gramEnd"/>
+        <w:t>: Models sorted based on F-score</w:t>
+      </w:r>
     </w:p>
     <w:p>
       <w:pPr>
@@ -8500,6 +8247,7 @@
                         <w:noProof/>
                         <w:lang w:val="en-US"/>
                       </w:rPr>
+                      <w:lastRenderedPageBreak/>
                       <w:t xml:space="preserve">[5] </w:t>
                     </w:r>
                   </w:p>
@@ -8632,7 +8380,6 @@
                         <w:noProof/>
                         <w:lang w:val="en-US"/>
                       </w:rPr>
-                      <w:lastRenderedPageBreak/>
                       <w:t xml:space="preserve">[7] </w:t>
                     </w:r>
                   </w:p>

</xml_diff>